<commit_message>
ELIMINADOS ED GIT-HUB Y PERDON CHICUE
</commit_message>
<xml_diff>
--- a/public/Template/psicosocial/visitas/plantilla.docx
+++ b/public/Template/psicosocial/visitas/plantilla.docx
@@ -10,6 +10,7 @@
           <w:rFonts w:ascii="Arial" w:hAnsi="Arial"/>
           <w:sz w:val="20"/>
           <w:szCs w:val="20"/>
+          <w:u w:val="single"/>
           <w:lang w:val="es-CO"/>
         </w:rPr>
       </w:pPr>
@@ -185,7 +186,7 @@
                 <w:szCs w:val="20"/>
                 <w:lang w:val="es-CO"/>
               </w:rPr>
-              <w:t>07 de marzo de 2023</w:t>
+              <w:t>${fecha}</w:t>
             </w:r>
           </w:p>
         </w:tc>
@@ -235,6 +236,24 @@
                 <w:lang w:val="es-CO"/>
               </w:rPr>
             </w:pPr>
+            <w:r>
+              <w:rPr>
+                <w:rFonts w:ascii="Arial" w:hAnsi="Arial"/>
+                <w:sz w:val="20"/>
+                <w:szCs w:val="20"/>
+                <w:lang w:val="es-CO"/>
+              </w:rPr>
+              <w:t>$</w:t>
+            </w:r>
+            <w:r>
+              <w:rPr>
+                <w:rFonts w:ascii="Arial" w:hAnsi="Arial"/>
+                <w:sz w:val="20"/>
+                <w:szCs w:val="20"/>
+                <w:lang w:val="es-CO"/>
+              </w:rPr>
+              <w:t>{</w:t>
+            </w:r>
             <w:proofErr w:type="spellStart"/>
             <w:r>
               <w:rPr>
@@ -243,9 +262,18 @@
                 <w:szCs w:val="20"/>
                 <w:lang w:val="es-CO"/>
               </w:rPr>
-              <w:t>Alcala</w:t>
+              <w:t>municipalitie</w:t>
             </w:r>
             <w:proofErr w:type="spellEnd"/>
+            <w:r>
+              <w:rPr>
+                <w:rFonts w:ascii="Arial" w:hAnsi="Arial"/>
+                <w:sz w:val="20"/>
+                <w:szCs w:val="20"/>
+                <w:lang w:val="es-CO"/>
+              </w:rPr>
+              <w:t>}</w:t>
+            </w:r>
           </w:p>
         </w:tc>
       </w:tr>
@@ -306,7 +334,47 @@
                 <w:szCs w:val="20"/>
                 <w:lang w:val="es-CO"/>
               </w:rPr>
-              <w:t>Irma Cecilia Cardona Quintero</w:t>
+              <w:t>${</w:t>
+            </w:r>
+            <w:proofErr w:type="spellStart"/>
+            <w:r>
+              <w:rPr>
+                <w:rFonts w:ascii="Arial" w:hAnsi="Arial" w:cs="Arial"/>
+                <w:sz w:val="20"/>
+                <w:szCs w:val="20"/>
+                <w:lang w:val="es-CO"/>
+              </w:rPr>
+              <w:t>psi_name</w:t>
+            </w:r>
+            <w:proofErr w:type="spellEnd"/>
+            <w:r>
+              <w:rPr>
+                <w:rFonts w:ascii="Arial" w:hAnsi="Arial" w:cs="Arial"/>
+                <w:sz w:val="20"/>
+                <w:szCs w:val="20"/>
+                <w:lang w:val="es-CO"/>
+              </w:rPr>
+              <w:t>} ${</w:t>
+            </w:r>
+            <w:proofErr w:type="spellStart"/>
+            <w:r>
+              <w:rPr>
+                <w:rFonts w:ascii="Arial" w:hAnsi="Arial" w:cs="Arial"/>
+                <w:sz w:val="20"/>
+                <w:szCs w:val="20"/>
+                <w:lang w:val="es-CO"/>
+              </w:rPr>
+              <w:t>psi_lastname</w:t>
+            </w:r>
+            <w:proofErr w:type="spellEnd"/>
+            <w:r>
+              <w:rPr>
+                <w:rFonts w:ascii="Arial" w:hAnsi="Arial" w:cs="Arial"/>
+                <w:sz w:val="20"/>
+                <w:szCs w:val="20"/>
+                <w:lang w:val="es-CO"/>
+              </w:rPr>
+              <w:t>}</w:t>
             </w:r>
           </w:p>
         </w:tc>
@@ -368,7 +436,47 @@
                 <w:szCs w:val="20"/>
                 <w:lang w:val="es-CO"/>
               </w:rPr>
-              <w:t>Diego Alexander Muñoz Quintero</w:t>
+              <w:t>${</w:t>
+            </w:r>
+            <w:proofErr w:type="spellStart"/>
+            <w:r>
+              <w:rPr>
+                <w:rFonts w:ascii="Arial" w:hAnsi="Arial" w:cs="Arial"/>
+                <w:sz w:val="20"/>
+                <w:szCs w:val="20"/>
+                <w:lang w:val="es-CO"/>
+              </w:rPr>
+              <w:t>monitor_name</w:t>
+            </w:r>
+            <w:proofErr w:type="spellEnd"/>
+            <w:r>
+              <w:rPr>
+                <w:rFonts w:ascii="Arial" w:hAnsi="Arial" w:cs="Arial"/>
+                <w:sz w:val="20"/>
+                <w:szCs w:val="20"/>
+                <w:lang w:val="es-CO"/>
+              </w:rPr>
+              <w:t>} ${</w:t>
+            </w:r>
+            <w:proofErr w:type="spellStart"/>
+            <w:r>
+              <w:rPr>
+                <w:rFonts w:ascii="Arial" w:hAnsi="Arial" w:cs="Arial"/>
+                <w:sz w:val="20"/>
+                <w:szCs w:val="20"/>
+                <w:lang w:val="es-CO"/>
+              </w:rPr>
+              <w:t>monitor_lastname</w:t>
+            </w:r>
+            <w:proofErr w:type="spellEnd"/>
+            <w:r>
+              <w:rPr>
+                <w:rFonts w:ascii="Arial" w:hAnsi="Arial" w:cs="Arial"/>
+                <w:sz w:val="20"/>
+                <w:szCs w:val="20"/>
+                <w:lang w:val="es-CO"/>
+              </w:rPr>
+              <w:t>}</w:t>
             </w:r>
           </w:p>
         </w:tc>
@@ -425,7 +533,7 @@
                 <w:szCs w:val="20"/>
                 <w:lang w:val="es-CO"/>
               </w:rPr>
-              <w:t>BALONCESTO</w:t>
+              <w:t>${discipline}</w:t>
             </w:r>
           </w:p>
         </w:tc>
@@ -486,7 +594,27 @@
                 <w:szCs w:val="20"/>
                 <w:lang w:val="es-CO"/>
               </w:rPr>
-              <w:t>12</w:t>
+              <w:t>${</w:t>
+            </w:r>
+            <w:proofErr w:type="spellStart"/>
+            <w:r>
+              <w:rPr>
+                <w:rFonts w:ascii="Arial" w:hAnsi="Arial" w:cs="Arial"/>
+                <w:sz w:val="20"/>
+                <w:szCs w:val="20"/>
+                <w:lang w:val="es-CO"/>
+              </w:rPr>
+              <w:t>n_ben</w:t>
+            </w:r>
+            <w:proofErr w:type="spellEnd"/>
+            <w:r>
+              <w:rPr>
+                <w:rFonts w:ascii="Arial" w:hAnsi="Arial" w:cs="Arial"/>
+                <w:sz w:val="20"/>
+                <w:szCs w:val="20"/>
+                <w:lang w:val="es-CO"/>
+              </w:rPr>
+              <w:t>}</w:t>
             </w:r>
           </w:p>
         </w:tc>
@@ -542,7 +670,36 @@
                 <w:szCs w:val="20"/>
                 <w:lang w:val="es-CO"/>
               </w:rPr>
-              <w:t xml:space="preserve">Cancha IE. María auxiliadora </w:t>
+              <w:t>${</w:t>
+            </w:r>
+            <w:proofErr w:type="spellStart"/>
+            <w:r>
+              <w:rPr>
+                <w:rFonts w:ascii="Arial" w:hAnsi="Arial" w:cs="Arial"/>
+                <w:sz w:val="20"/>
+                <w:szCs w:val="20"/>
+                <w:lang w:val="es-CO"/>
+              </w:rPr>
+              <w:t>scenary</w:t>
+            </w:r>
+            <w:proofErr w:type="spellEnd"/>
+            <w:r>
+              <w:rPr>
+                <w:rFonts w:ascii="Arial" w:hAnsi="Arial" w:cs="Arial"/>
+                <w:sz w:val="20"/>
+                <w:szCs w:val="20"/>
+                <w:lang w:val="es-CO"/>
+              </w:rPr>
+              <w:t>}</w:t>
+            </w:r>
+            <w:r>
+              <w:rPr>
+                <w:rFonts w:ascii="Arial" w:hAnsi="Arial" w:cs="Arial"/>
+                <w:sz w:val="20"/>
+                <w:szCs w:val="20"/>
+                <w:lang w:val="es-CO"/>
+              </w:rPr>
+              <w:t xml:space="preserve"> </w:t>
             </w:r>
           </w:p>
         </w:tc>
@@ -604,7 +761,29 @@
                 <w:szCs w:val="20"/>
                 <w:lang w:val="es-CO"/>
               </w:rPr>
-              <w:t>Visita de campo</w:t>
+              <w:t>${</w:t>
+            </w:r>
+            <w:proofErr w:type="spellStart"/>
+            <w:proofErr w:type="gramStart"/>
+            <w:r>
+              <w:rPr>
+                <w:rFonts w:ascii="Arial" w:hAnsi="Arial" w:cs="Arial"/>
+                <w:sz w:val="20"/>
+                <w:szCs w:val="20"/>
+                <w:lang w:val="es-CO"/>
+              </w:rPr>
+              <w:t>obj.activity</w:t>
+            </w:r>
+            <w:proofErr w:type="spellEnd"/>
+            <w:proofErr w:type="gramEnd"/>
+            <w:r>
+              <w:rPr>
+                <w:rFonts w:ascii="Arial" w:hAnsi="Arial" w:cs="Arial"/>
+                <w:sz w:val="20"/>
+                <w:szCs w:val="20"/>
+                <w:lang w:val="es-CO"/>
+              </w:rPr>
+              <w:t>}</w:t>
             </w:r>
           </w:p>
         </w:tc>
@@ -1180,7 +1359,27 @@
                 <w:szCs w:val="20"/>
                 <w:lang w:val="es-CO"/>
               </w:rPr>
-              <w:t>Se realizó una charla de orientación sobre el valor de la serenidad , con el grupo de beneficiarios de baloncesto.</w:t>
+              <w:t xml:space="preserve">Se realizó una charla de orientación sobre el valor de la </w:t>
+            </w:r>
+            <w:proofErr w:type="gramStart"/>
+            <w:r>
+              <w:rPr>
+                <w:rFonts w:ascii="Arial" w:hAnsi="Arial" w:cs="Arial"/>
+                <w:sz w:val="20"/>
+                <w:szCs w:val="20"/>
+                <w:lang w:val="es-CO"/>
+              </w:rPr>
+              <w:t>serenidad ,</w:t>
+            </w:r>
+            <w:proofErr w:type="gramEnd"/>
+            <w:r>
+              <w:rPr>
+                <w:rFonts w:ascii="Arial" w:hAnsi="Arial" w:cs="Arial"/>
+                <w:sz w:val="20"/>
+                <w:szCs w:val="20"/>
+                <w:lang w:val="es-CO"/>
+              </w:rPr>
+              <w:t xml:space="preserve"> con el grupo de beneficiarios de baloncesto.</w:t>
             </w:r>
           </w:p>
           <w:p>
@@ -3284,6 +3483,7 @@
     <w:lsdException w:name="HTML Sample" w:semiHidden="1" w:unhideWhenUsed="1"/>
     <w:lsdException w:name="HTML Typewriter" w:semiHidden="1" w:unhideWhenUsed="1"/>
     <w:lsdException w:name="HTML Variable" w:semiHidden="1" w:unhideWhenUsed="1"/>
+    <w:lsdException w:name="Normal Table" w:semiHidden="1" w:unhideWhenUsed="1"/>
     <w:lsdException w:name="annotation subject" w:semiHidden="1" w:unhideWhenUsed="1"/>
     <w:lsdException w:name="No List" w:semiHidden="1" w:unhideWhenUsed="1"/>
     <w:lsdException w:name="Outline List 1" w:semiHidden="1" w:unhideWhenUsed="1"/>
@@ -3326,8 +3526,11 @@
     <w:lsdException w:name="Table Contemporary" w:semiHidden="1" w:unhideWhenUsed="1"/>
     <w:lsdException w:name="Table Elegant" w:semiHidden="1" w:unhideWhenUsed="1"/>
     <w:lsdException w:name="Table Professional" w:semiHidden="1" w:unhideWhenUsed="1"/>
+    <w:lsdException w:name="Table Subtle 1" w:semiHidden="1" w:unhideWhenUsed="1"/>
     <w:lsdException w:name="Table Subtle 2" w:semiHidden="1" w:unhideWhenUsed="1"/>
     <w:lsdException w:name="Table Web 1" w:semiHidden="1" w:unhideWhenUsed="1"/>
+    <w:lsdException w:name="Table Web 2" w:semiHidden="1" w:unhideWhenUsed="1"/>
+    <w:lsdException w:name="Table Web 3" w:semiHidden="1" w:unhideWhenUsed="1"/>
     <w:lsdException w:name="Balloon Text" w:semiHidden="1" w:unhideWhenUsed="1"/>
     <w:lsdException w:name="Table Theme" w:semiHidden="1" w:unhideWhenUsed="1"/>
     <w:lsdException w:name="Placeholder Text" w:semiHidden="1" w:uiPriority="99"/>

</xml_diff>